<commit_message>
Remoção da seção promocional do arquivo planos.html, visando simplificar a apresentação das informações. Ajuste na formatação do arquivo Documentacao_WG_Convenios (1).docx para padronizar a nomenclatura do arquivo de configuração do Firebase.
</commit_message>
<xml_diff>
--- a/Documentacao_WG_Convenios (1).docx
+++ b/Documentacao_WG_Convenios (1).docx
@@ -558,7 +558,23 @@
       </w:r>
       <w:r>
         <w:br/>
-        <w:t xml:space="preserve">- Garantir segurança e </w:t>
+        <w:t xml:space="preserve">- </w:t>
+      </w:r>
+      <w:proofErr w:type="spellStart"/>
+      <w:r>
+        <w:t>Garantir</w:t>
+      </w:r>
+      <w:proofErr w:type="spellEnd"/>
+      <w:r>
+        <w:t xml:space="preserve"> </w:t>
+      </w:r>
+      <w:proofErr w:type="spellStart"/>
+      <w:r>
+        <w:t>segurança</w:t>
+      </w:r>
+      <w:proofErr w:type="spellEnd"/>
+      <w:r>
+        <w:t xml:space="preserve"> e </w:t>
       </w:r>
       <w:proofErr w:type="spellStart"/>
       <w:r>
@@ -688,14 +704,38 @@
     <w:p>
       <w:pPr>
         <w:pStyle w:val="Ttulo1"/>
+        <w:rPr>
+          <w:lang w:val="pt-BR"/>
+        </w:rPr>
       </w:pPr>
       <w:r>
-        <w:t>4. Estrutura de Arquivos</w:t>
-      </w:r>
+        <w:t xml:space="preserve">4. </w:t>
+      </w:r>
+      <w:proofErr w:type="spellStart"/>
+      <w:r>
+        <w:t>Estrutura</w:t>
+      </w:r>
+      <w:proofErr w:type="spellEnd"/>
+      <w:r>
+        <w:t xml:space="preserve"> de </w:t>
+      </w:r>
+      <w:proofErr w:type="spellStart"/>
+      <w:r>
+        <w:t>Arquivos</w:t>
+      </w:r>
+      <w:proofErr w:type="spellEnd"/>
     </w:p>
     <w:p>
       <w:r>
-        <w:t>- index.html: Página principal do site</w:t>
+        <w:t xml:space="preserve">- index.html: </w:t>
+      </w:r>
+      <w:proofErr w:type="spellStart"/>
+      <w:r>
+        <w:t>Página</w:t>
+      </w:r>
+      <w:proofErr w:type="spellEnd"/>
+      <w:r>
+        <w:t xml:space="preserve"> principal do site</w:t>
       </w:r>
       <w:r>
         <w:br/>
@@ -703,11 +743,19 @@
       </w:r>
       <w:r>
         <w:br/>
-        <w:t>- .firebaserc: Arquivo de configuração do Firebase</w:t>
+        <w:t>- firebaserc: Arquivo de configuração do Firebase</w:t>
       </w:r>
       <w:r>
         <w:br/>
-        <w:t>- firebase.json: Arquivo de deploy do Firebase Hosting</w:t>
+        <w:t xml:space="preserve">- </w:t>
+      </w:r>
+      <w:proofErr w:type="gramStart"/>
+      <w:r>
+        <w:t>firebase.json</w:t>
+      </w:r>
+      <w:proofErr w:type="gramEnd"/>
+      <w:r>
+        <w:t>: Arquivo de deploy do Firebase Hosting</w:t>
       </w:r>
       <w:r>
         <w:br/>
@@ -773,7 +821,15 @@
       </w:r>
       <w:r>
         <w:br/>
-        <w:t xml:space="preserve">- Página de benefícios com </w:t>
+        <w:t xml:space="preserve">- Página de </w:t>
+      </w:r>
+      <w:proofErr w:type="spellStart"/>
+      <w:r>
+        <w:t>benefícios</w:t>
+      </w:r>
+      <w:proofErr w:type="spellEnd"/>
+      <w:r>
+        <w:t xml:space="preserve"> com </w:t>
       </w:r>
       <w:proofErr w:type="spellStart"/>
       <w:r>
@@ -819,7 +875,23 @@
       </w:r>
       <w:proofErr w:type="spellEnd"/>
       <w:r>
-        <w:t xml:space="preserve"> com painel administrativo (em construção)</w:t>
+        <w:t xml:space="preserve"> com </w:t>
+      </w:r>
+      <w:proofErr w:type="spellStart"/>
+      <w:r>
+        <w:t>painel</w:t>
+      </w:r>
+      <w:proofErr w:type="spellEnd"/>
+      <w:r>
+        <w:t xml:space="preserve"> </w:t>
+      </w:r>
+      <w:proofErr w:type="spellStart"/>
+      <w:r>
+        <w:t>administrativo</w:t>
+      </w:r>
+      <w:proofErr w:type="spellEnd"/>
+      <w:r>
+        <w:t xml:space="preserve"> (em construção)</w:t>
       </w:r>
       <w:r>
         <w:br/>

</xml_diff>